<commit_message>
Minor updates to the report almost ready for submission.
</commit_message>
<xml_diff>
--- a/CertificateDA_Project_Report_Georgios_Karyotis.docx
+++ b/CertificateDA_Project_Report_Georgios_Karyotis.docx
@@ -618,7 +618,6 @@
                             <w:txbxContent>
                               <w:p>
                                 <w:pPr>
-                                  <w:jc w:val="right"/>
                                   <w:rPr>
                                     <w:color w:val="4F81BD" w:themeColor="accent1"/>
                                     <w:sz w:val="64"/>
@@ -630,8 +629,8 @@
                                     <w:rPr>
                                       <w:caps/>
                                       <w:color w:val="4F81BD" w:themeColor="accent1"/>
-                                      <w:sz w:val="64"/>
-                                      <w:szCs w:val="64"/>
+                                      <w:sz w:val="48"/>
+                                      <w:szCs w:val="48"/>
                                     </w:rPr>
                                     <w:alias w:val="Title"/>
                                     <w:tag w:val=""/>
@@ -645,10 +644,10 @@
                                       <w:rPr>
                                         <w:caps/>
                                         <w:color w:val="4F81BD" w:themeColor="accent1"/>
-                                        <w:sz w:val="64"/>
-                                        <w:szCs w:val="64"/>
+                                        <w:sz w:val="48"/>
+                                        <w:szCs w:val="48"/>
                                       </w:rPr>
-                                      <w:t>Report For Data Analytics Project</w:t>
+                                      <w:t>Data     Analytics PROJECT FOR the Certificate IN Data ANaLytics- November 2020 Class</w:t>
                                     </w:r>
                                   </w:sdtContent>
                                 </w:sdt>
@@ -716,7 +715,6 @@
                       <w:txbxContent>
                         <w:p>
                           <w:pPr>
-                            <w:jc w:val="right"/>
                             <w:rPr>
                               <w:color w:val="4F81BD" w:themeColor="accent1"/>
                               <w:sz w:val="64"/>
@@ -728,8 +726,8 @@
                               <w:rPr>
                                 <w:caps/>
                                 <w:color w:val="4F81BD" w:themeColor="accent1"/>
-                                <w:sz w:val="64"/>
-                                <w:szCs w:val="64"/>
+                                <w:sz w:val="48"/>
+                                <w:szCs w:val="48"/>
                               </w:rPr>
                               <w:alias w:val="Title"/>
                               <w:tag w:val=""/>
@@ -743,10 +741,10 @@
                                 <w:rPr>
                                   <w:caps/>
                                   <w:color w:val="4F81BD" w:themeColor="accent1"/>
-                                  <w:sz w:val="64"/>
-                                  <w:szCs w:val="64"/>
+                                  <w:sz w:val="48"/>
+                                  <w:szCs w:val="48"/>
                                 </w:rPr>
-                                <w:t>Report For Data Analytics Project</w:t>
+                                <w:t>Data     Analytics PROJECT FOR the Certificate IN Data ANaLytics- November 2020 Class</w:t>
                               </w:r>
                             </w:sdtContent>
                           </w:sdt>
@@ -942,7 +940,13 @@
           </w:r>
           <w:bookmarkStart w:id="0" w:name="_Hlk62903803"/>
           <w:r>
-            <w:t xml:space="preserve">COVID-19 pandemic has affected everyone’s life during last and current year. In this project data related to COVID-19 will be investigated </w:t>
+            <w:t>COVID-19 pandemic has affected everyone’s life during last and current year. In this project</w:t>
+          </w:r>
+          <w:r>
+            <w:t>,</w:t>
+          </w:r>
+          <w:r>
+            <w:t xml:space="preserve"> data related to COVID-19 will be investigated </w:t>
           </w:r>
           <w:r>
             <w:t>to</w:t>
@@ -965,7 +969,13 @@
             <w:t>i</w:t>
           </w:r>
           <w:r>
-            <w:t xml:space="preserve">) find out correlation between COVID-19 total cases and total deaths and economic complexity, </w:t>
+            <w:t xml:space="preserve">) find out </w:t>
+          </w:r>
+          <w:r>
+            <w:t>possible relationships</w:t>
+          </w:r>
+          <w:r>
+            <w:t xml:space="preserve"> between COVID-19 total cases and total deaths and economic complexity, </w:t>
           </w:r>
           <w:r>
             <w:t>i</w:t>
@@ -1048,7 +1058,13 @@
             <w:t xml:space="preserve">transform, </w:t>
           </w:r>
           <w:r>
-            <w:t xml:space="preserve">analyse and visualize the data. In this project an effort has been made to </w:t>
+            <w:t>analyse and visualize the data. In this project</w:t>
+          </w:r>
+          <w:r>
+            <w:t>,</w:t>
+          </w:r>
+          <w:r>
+            <w:t xml:space="preserve"> an effort has been made to </w:t>
           </w:r>
           <w:r>
             <w:t>make insightful observations about the effect</w:t>
@@ -1080,21 +1096,28 @@
             <w:jc w:val="both"/>
           </w:pPr>
           <w:r>
-            <w:t xml:space="preserve">  In this project two data sources were </w:t>
-          </w:r>
-          <w:proofErr w:type="gramStart"/>
+            <w:t xml:space="preserve">  In this project</w:t>
+          </w:r>
+          <w:r>
+            <w:t>,</w:t>
+          </w:r>
+          <w:r>
+            <w:t xml:space="preserve"> two data sources were </w:t>
+          </w:r>
           <w:r>
             <w:t>used</w:t>
           </w:r>
           <w:r>
             <w:t>,</w:t>
           </w:r>
-          <w:proofErr w:type="gramEnd"/>
           <w:r>
             <w:t xml:space="preserve"> the following table has</w:t>
           </w:r>
           <w:r>
-            <w:t xml:space="preserve"> some description of the datasets:</w:t>
+            <w:t xml:space="preserve"> some description of the datasets</w:t>
+          </w:r>
+          <w:r>
+            <w:t>.</w:t>
           </w:r>
         </w:p>
         <w:tbl>
@@ -1248,7 +1271,13 @@
               </w:tcPr>
               <w:p>
                 <w:r>
-                  <w:t xml:space="preserve">This COVID-19 related data is gathered by the Our World </w:t>
+                  <w:t xml:space="preserve">This COVID-19 related data is gathered by the </w:t>
+                </w:r>
+                <w:r>
+                  <w:t>“</w:t>
+                </w:r>
+                <w:r>
+                  <w:t xml:space="preserve">Our World </w:t>
                 </w:r>
                 <w:proofErr w:type="gramStart"/>
                 <w:r>
@@ -1256,16 +1285,20 @@
                 </w:r>
                 <w:proofErr w:type="gramEnd"/>
                 <w:r>
-                  <w:t xml:space="preserve"> Data organization and there are many details there and for all the countries.</w:t>
+                  <w:t xml:space="preserve"> Data</w:t>
+                </w:r>
+                <w:r>
+                  <w:t>”</w:t>
+                </w:r>
+                <w:r>
+                  <w:t xml:space="preserve"> organization and there are many details there and for all the countries.</w:t>
                 </w:r>
                 <w:r>
                   <w:br/>
-                </w:r>
-                <w:r>
                   <w:t>Name of the file:</w:t>
                 </w:r>
                 <w:r>
-                  <w:br/>
+                  <w:t xml:space="preserve"> </w:t>
                 </w:r>
                 <w:r>
                   <w:t>"owid-covid-data.csv"</w:t>
@@ -1426,7 +1459,13 @@
           <w:proofErr w:type="spellEnd"/>
           <w:proofErr w:type="gramEnd"/>
           <w:r>
-            <w:t>, iii)seaborn. Next the benefits of the used python packages will be described,</w:t>
+            <w:t>, iii)</w:t>
+          </w:r>
+          <w:r>
+            <w:t xml:space="preserve"> </w:t>
+          </w:r>
+          <w:r>
+            <w:t>seaborn. Next the benefits of the used python packages will be described,</w:t>
           </w:r>
           <w:r>
             <w:t xml:space="preserve"> and the main elements of the Python script.</w:t>
@@ -1642,10 +1681,13 @@
             <w:t>The developed</w:t>
           </w:r>
           <w:r>
-            <w:t xml:space="preserve"> python script has f</w:t>
-          </w:r>
-          <w:r>
-            <w:t xml:space="preserve">our </w:t>
+            <w:t xml:space="preserve"> python script has </w:t>
+          </w:r>
+          <w:r>
+            <w:t>three</w:t>
+          </w:r>
+          <w:r>
+            <w:t xml:space="preserve"> </w:t>
           </w:r>
           <w:r>
             <w:t xml:space="preserve">main code parts: </w:t>
@@ -1791,28 +1833,7 @@
                     <w:b/>
                     <w:bCs/>
                   </w:rPr>
-                  <w:t xml:space="preserve">Table </w:t>
-                </w:r>
-                <w:r>
-                  <w:rPr>
-                    <w:b/>
-                    <w:bCs/>
-                  </w:rPr>
-                  <w:t>3</w:t>
-                </w:r>
-                <w:r>
-                  <w:rPr>
-                    <w:b/>
-                    <w:bCs/>
-                  </w:rPr>
-                  <w:t xml:space="preserve">: </w:t>
-                </w:r>
-                <w:r>
-                  <w:rPr>
-                    <w:b/>
-                    <w:bCs/>
-                  </w:rPr>
-                  <w:t xml:space="preserve">Columns kept from the </w:t>
+                  <w:t xml:space="preserve">Table 3: Columns kept from the </w:t>
                 </w:r>
                 <w:r>
                   <w:rPr>
@@ -2095,10 +2116,7 @@
                   <w:t xml:space="preserve">The daily new </w:t>
                 </w:r>
                 <w:r>
-                  <w:t>COVID-19</w:t>
-                </w:r>
-                <w:r>
-                  <w:t xml:space="preserve"> </w:t>
+                  <w:t xml:space="preserve">COVID-19 </w:t>
                 </w:r>
                 <w:r>
                   <w:t xml:space="preserve">cases per million at </w:t>
@@ -2134,13 +2152,7 @@
                   <w:jc w:val="center"/>
                 </w:pPr>
                 <w:r>
-                  <w:t xml:space="preserve">The daily new </w:t>
-                </w:r>
-                <w:r>
-                  <w:t>COVID-19 deaths</w:t>
-                </w:r>
-                <w:r>
-                  <w:t xml:space="preserve"> per million at the country</w:t>
+                  <w:t>The daily new COVID-19 deaths per million at the country</w:t>
                 </w:r>
               </w:p>
             </w:tc>
@@ -2203,13 +2215,7 @@
                   <w:jc w:val="center"/>
                 </w:pPr>
                 <w:r>
-                  <w:t xml:space="preserve">The total COVID-19 </w:t>
-                </w:r>
-                <w:r>
-                  <w:t>deaths</w:t>
-                </w:r>
-                <w:r>
-                  <w:t xml:space="preserve"> per million at the country until the date specified in the data column</w:t>
+                  <w:t>The total COVID-19 deaths per million at the country until the date specified in the data column</w:t>
                 </w:r>
               </w:p>
             </w:tc>
@@ -2257,57 +2263,29 @@
                     <w:bCs/>
                   </w:rPr>
                   <w:lastRenderedPageBreak/>
-                  <w:t xml:space="preserve">Table </w:t>
+                  <w:t xml:space="preserve">Table 4: Columns kept from the </w:t>
                 </w:r>
                 <w:r>
                   <w:rPr>
                     <w:b/>
                     <w:bCs/>
                   </w:rPr>
-                  <w:t>4</w:t>
+                  <w:t xml:space="preserve">"Country Complexity Rankings 1995 - 2018.csv" </w:t>
                 </w:r>
                 <w:r>
                   <w:rPr>
                     <w:b/>
                     <w:bCs/>
                   </w:rPr>
-                  <w:t xml:space="preserve">: Columns kept from the </w:t>
+                  <w:t>file</w:t>
                 </w:r>
                 <w:r>
                   <w:rPr>
                     <w:b/>
                     <w:bCs/>
                   </w:rPr>
-                  <w:t>"Country Complexity Rankings 1995 - 2018.csv"</w:t>
-                </w:r>
-                <w:r>
-                  <w:rPr>
-                    <w:b/>
-                    <w:bCs/>
-                  </w:rPr>
-                  <w:t xml:space="preserve"> </w:t>
-                </w:r>
-                <w:r>
-                  <w:rPr>
-                    <w:b/>
-                    <w:bCs/>
-                  </w:rPr>
-                  <w:t>file</w:t>
-                </w:r>
-                <w:r>
-                  <w:rPr>
-                    <w:b/>
-                    <w:bCs/>
-                  </w:rPr>
                   <w:br/>
-                  <w:t>a</w:t>
-                </w:r>
-                <w:r>
-                  <w:rPr>
-                    <w:b/>
-                    <w:bCs/>
-                  </w:rPr>
-                  <w:t xml:space="preserve">t DataFrame </w:t>
+                  <w:t xml:space="preserve">at DataFrame </w:t>
                 </w:r>
                 <w:proofErr w:type="spellStart"/>
                 <w:r>
@@ -2806,10 +2784,7 @@
                   <w:t>Read the relevant csv file</w:t>
                 </w:r>
                 <w:r>
-                  <w:t>, it is a Pandas DataFrame</w:t>
-                </w:r>
-                <w:r>
-                  <w:t>.</w:t>
+                  <w:t>, it is a Pandas DataFrame.</w:t>
                 </w:r>
               </w:p>
             </w:tc>
@@ -2873,13 +2848,7 @@
                   <w:t>Kept the rows of dt_covid which have date value “29-01-2021”</w:t>
                 </w:r>
                 <w:r>
-                  <w:t>.  I</w:t>
-                </w:r>
-                <w:r>
-                  <w:t>t is a Pandas DataFrame</w:t>
-                </w:r>
-                <w:r>
-                  <w:t>.</w:t>
+                  <w:t>.  It is a Pandas DataFrame.</w:t>
                 </w:r>
               </w:p>
             </w:tc>
@@ -2943,13 +2912,7 @@
                   <w:t>Kept all the rows which either have “Greece” or “Ireland” as their value at the “Country” column of the dt_covid DataFrame</w:t>
                 </w:r>
                 <w:r>
-                  <w:t>.  I</w:t>
-                </w:r>
-                <w:r>
-                  <w:t>t is a Pandas DataFrame</w:t>
-                </w:r>
-                <w:r>
-                  <w:t>.</w:t>
+                  <w:t>.  It is a Pandas DataFrame.</w:t>
                 </w:r>
               </w:p>
             </w:tc>
@@ -3028,7 +2991,25 @@
                     <w:szCs w:val="22"/>
                     <w:lang w:val="en-GB" w:eastAsia="en-GB"/>
                   </w:rPr>
-                  <w:t xml:space="preserve"> rows based on the continent column and assigns the mean value of </w:t>
+                  <w:t xml:space="preserve"> rows based on the continent column</w:t>
+                </w:r>
+                <w:r>
+                  <w:rPr>
+                    <w:rFonts w:asciiTheme="minorHAnsi" w:hAnsiTheme="minorHAnsi" w:cstheme="minorHAnsi"/>
+                    <w:color w:val="000000" w:themeColor="text1"/>
+                    <w:szCs w:val="22"/>
+                    <w:lang w:val="en-GB" w:eastAsia="en-GB"/>
+                  </w:rPr>
+                  <w:t xml:space="preserve"> value</w:t>
+                </w:r>
+                <w:r>
+                  <w:rPr>
+                    <w:rFonts w:asciiTheme="minorHAnsi" w:hAnsiTheme="minorHAnsi" w:cstheme="minorHAnsi"/>
+                    <w:color w:val="000000" w:themeColor="text1"/>
+                    <w:szCs w:val="22"/>
+                    <w:lang w:val="en-GB" w:eastAsia="en-GB"/>
+                  </w:rPr>
+                  <w:t xml:space="preserve"> and assigns the mean value of </w:t>
                 </w:r>
                 <w:r>
                   <w:t>total_cases_per_million</w:t>
@@ -3041,8 +3022,6 @@
                 </w:r>
                 <w:r>
                   <w:br/>
-                </w:r>
-                <w:r>
                   <w:t>It is a Pandas DataFrame</w:t>
                 </w:r>
               </w:p>
@@ -3146,10 +3125,7 @@
                   <w:t xml:space="preserve"> of each country to that continent</w:t>
                 </w:r>
                 <w:r>
-                  <w:t xml:space="preserve">. </w:t>
-                </w:r>
-                <w:r>
-                  <w:t>It is a Pandas DataFrame</w:t>
+                  <w:t>. It is a Pandas DataFrame</w:t>
                 </w:r>
               </w:p>
             </w:tc>
@@ -3305,15 +3281,7 @@
                   <w:t>, which organizes each country into 4 possible Quarters of Economic Complexity, the countries with the most complex economies are in the Q1 quarter.</w:t>
                 </w:r>
                 <w:r>
-                  <w:t xml:space="preserve"> </w:t>
-                </w:r>
-                <w:proofErr w:type="gramStart"/>
-                <w:r>
-                  <w:t>It</w:t>
-                </w:r>
-                <w:proofErr w:type="gramEnd"/>
-                <w:r>
-                  <w:t xml:space="preserve"> is a Pandas DataFrame.</w:t>
+                  <w:t xml:space="preserve"> It is a Pandas DataFrame.</w:t>
                 </w:r>
               </w:p>
             </w:tc>
@@ -3427,16 +3395,7 @@
                     <w:szCs w:val="22"/>
                     <w:lang w:val="en-GB" w:eastAsia="en-GB"/>
                   </w:rPr>
-                  <w:t xml:space="preserve"> </w:t>
-                </w:r>
-                <w:r>
-                  <w:rPr>
-                    <w:rFonts w:asciiTheme="minorHAnsi" w:hAnsiTheme="minorHAnsi" w:cstheme="minorHAnsi"/>
-                    <w:color w:val="000000" w:themeColor="text1"/>
-                    <w:szCs w:val="22"/>
-                    <w:lang w:val="en-GB" w:eastAsia="en-GB"/>
-                  </w:rPr>
-                  <w:t xml:space="preserve">column and assigns the mean value of </w:t>
+                  <w:t xml:space="preserve"> column and assigns the mean value of </w:t>
                 </w:r>
                 <w:r>
                   <w:t>total_</w:t>
@@ -3448,13 +3407,7 @@
                   <w:t>_per_million</w:t>
                 </w:r>
                 <w:r>
-                  <w:t xml:space="preserve"> of each country to that </w:t>
-                </w:r>
-                <w:r>
-                  <w:t>Quarter</w:t>
-                </w:r>
-                <w:r>
-                  <w:t>. It is a Pandas DataFrame</w:t>
+                  <w:t xml:space="preserve"> of each country to that Quarter. It is a Pandas DataFrame</w:t>
                 </w:r>
               </w:p>
             </w:tc>
@@ -3510,7 +3463,41 @@
               <w:tcPr>
                 <w:tcW w:w="5505" w:type="dxa"/>
               </w:tcPr>
-              <w:p/>
+              <w:p>
+                <w:r>
+                  <w:t xml:space="preserve">A crosstab structure which is created based on </w:t>
+                </w:r>
+                <w:r>
+                  <w:t>acc_dt_covid_w_complex_econ</w:t>
+                </w:r>
+                <w:r>
+                  <w:t xml:space="preserve"> DataFrame. The crosstab’s rows </w:t>
+                </w:r>
+                <w:r>
+                  <w:t>group</w:t>
+                </w:r>
+                <w:r>
+                  <w:t xml:space="preserve"> the countries based on their </w:t>
+                </w:r>
+                <w:r>
+                  <w:lastRenderedPageBreak/>
+                  <w:t>“</w:t>
+                </w:r>
+                <w:proofErr w:type="spellStart"/>
+                <w:r>
+                  <w:t>Complexity_Quality</w:t>
+                </w:r>
+                <w:proofErr w:type="spellEnd"/>
+                <w:r>
+                  <w:t xml:space="preserve">” rank, its </w:t>
+                </w:r>
+                <w:r>
+                  <w:t>columns</w:t>
+                </w:r>
+                <w:r>
+                  <w:t xml:space="preserve"> group the countries based on their “continent”. The values of the crosstab are the normalised mean total deaths per million. It is a Pandas crosstab structure.</w:t>
+                </w:r>
+              </w:p>
             </w:tc>
           </w:tr>
         </w:tbl>
@@ -4190,19 +4177,7 @@
               </w:tcPr>
               <w:p>
                 <w:r>
-                  <w:t xml:space="preserve">It is used to plot a bar plot </w:t>
-                </w:r>
-                <w:r>
-                  <w:t xml:space="preserve">which shows </w:t>
-                </w:r>
-                <w:r>
-                  <w:t>the</w:t>
-                </w:r>
-                <w:r>
-                  <w:t xml:space="preserve"> mean total cases per million of COVID-19 cases</w:t>
-                </w:r>
-                <w:r>
-                  <w:t xml:space="preserve"> for countries organized into 4 Economic Complexity Quarter.</w:t>
+                  <w:t>It is used to plot a bar plot which shows the mean total cases per million of COVID-19 cases for countries organized into 4 Economic Complexity Quarter.</w:t>
                 </w:r>
               </w:p>
             </w:tc>
@@ -4302,9 +4277,6 @@
             <w:t>was developed by using the seaborn library.</w:t>
           </w:r>
         </w:p>
-        <w:p/>
-        <w:p/>
-        <w:p/>
         <w:p/>
         <w:p/>
         <w:p/>
@@ -4932,7 +4904,7 @@
 <w:ftr xmlns:wpc="http://schemas.microsoft.com/office/word/2010/wordprocessingCanvas" xmlns:cx="http://schemas.microsoft.com/office/drawing/2014/chartex" xmlns:cx1="http://schemas.microsoft.com/office/drawing/2015/9/8/chartex" xmlns:cx2="http://schemas.microsoft.com/office/drawing/2015/10/21/chartex" xmlns:cx3="http://schemas.microsoft.com/office/drawing/2016/5/9/chartex" xmlns:cx4="http://schemas.microsoft.com/office/drawing/2016/5/10/chartex" xmlns:cx5="http://schemas.microsoft.com/office/drawing/2016/5/11/chartex" xmlns:cx6="http://schemas.microsoft.com/office/drawing/2016/5/12/chartex" xmlns:cx7="http://schemas.microsoft.com/office/drawing/2016/5/13/chartex" xmlns:cx8="http://schemas.microsoft.com/office/drawing/2016/5/14/chartex" xmlns:mc="http://schemas.openxmlformats.org/markup-compatibility/2006" xmlns:aink="http://schemas.microsoft.com/office/drawing/2016/ink" xmlns:am3d="http://schemas.microsoft.com/office/drawing/2017/model3d" xmlns:o="urn:schemas-microsoft-com:office:office" xmlns:r="http://schemas.openxmlformats.org/officeDocument/2006/relationships" xmlns:m="http://schemas.openxmlformats.org/officeDocument/2006/math" xmlns:v="urn:schemas-microsoft-com:vml" xmlns:wp14="http://schemas.microsoft.com/office/word/2010/wordprocessingDrawing" xmlns:wp="http://schemas.openxmlformats.org/drawingml/2006/wordprocessingDrawing" xmlns:w10="urn:schemas-microsoft-com:office:word" xmlns:w="http://schemas.openxmlformats.org/wordprocessingml/2006/main" xmlns:w14="http://schemas.microsoft.com/office/word/2010/wordml" xmlns:w15="http://schemas.microsoft.com/office/word/2012/wordml" xmlns:w16cex="http://schemas.microsoft.com/office/word/2018/wordml/cex" xmlns:w16cid="http://schemas.microsoft.com/office/word/2016/wordml/cid" xmlns:w16="http://schemas.microsoft.com/office/word/2018/wordml" xmlns:w16se="http://schemas.microsoft.com/office/word/2015/wordml/symex" xmlns:wpg="http://schemas.microsoft.com/office/word/2010/wordprocessingGroup" xmlns:wpi="http://schemas.microsoft.com/office/word/2010/wordprocessingInk" xmlns:wne="http://schemas.microsoft.com/office/word/2006/wordml" xmlns:wps="http://schemas.microsoft.com/office/word/2010/wordprocessingShape" mc:Ignorable="w14 w15 w16se w16cid w16 w16cex wp14">
   <w:sdt>
     <w:sdtPr>
-      <w:id w:val="340364203"/>
+      <w:id w:val="-1902504570"/>
       <w:docPartObj>
         <w:docPartGallery w:val="Page Numbers (Bottom of Page)"/>
         <w:docPartUnique/>
@@ -7482,7 +7454,7 @@
 </file>
 
 <file path=customXml/itemProps2.xml><?xml version="1.0" encoding="utf-8"?>
-<ds:datastoreItem xmlns:ds="http://schemas.openxmlformats.org/officeDocument/2006/customXml" ds:itemID="{70F31654-9266-4108-89DF-E7D9A2EC3B1D}">
+<ds:datastoreItem xmlns:ds="http://schemas.openxmlformats.org/officeDocument/2006/customXml" ds:itemID="{E1B376A9-C592-4801-B5D7-082096F0DF44}">
   <ds:schemaRefs>
     <ds:schemaRef ds:uri="http://schemas.openxmlformats.org/officeDocument/2006/bibliography"/>
   </ds:schemaRefs>

</xml_diff>